<commit_message>
cleaning up old files and links
</commit_message>
<xml_diff>
--- a/assignments/done/working_w_data/week 1-7/Data Wrangling-Maksymilian Drzezdzon.docx
+++ b/assignments/done/working_w_data/week 1-7/Data Wrangling-Maksymilian Drzezdzon.docx
@@ -643,16 +643,52 @@
           <w:szCs w:val="24"/>
           <w:lang w:val="en-US"/>
         </w:rPr>
-        <w:t>four-comma</w:t>
-      </w:r>
-      <w:r>
-        <w:rPr>
-          <w:rFonts w:asciiTheme="majorHAnsi" w:hAnsiTheme="majorHAnsi" w:cstheme="majorHAnsi"/>
-          <w:sz w:val="24"/>
-          <w:szCs w:val="24"/>
-          <w:lang w:val="en-US"/>
-        </w:rPr>
-        <w:t xml:space="preserve"> separate value (CSV) file, with a variety of missing values, different data formats and redundant columns which this section aims to tackle. Any points made in this section can be inspected further in the attached code file.</w:t>
+        <w:t>four</w:t>
+      </w:r>
+      <w:r>
+        <w:rPr>
+          <w:rFonts w:asciiTheme="majorHAnsi" w:hAnsiTheme="majorHAnsi" w:cstheme="majorHAnsi"/>
+          <w:sz w:val="24"/>
+          <w:szCs w:val="24"/>
+          <w:lang w:val="en-US"/>
+        </w:rPr>
+        <w:t xml:space="preserve"> </w:t>
+      </w:r>
+      <w:r>
+        <w:rPr>
+          <w:rFonts w:asciiTheme="majorHAnsi" w:hAnsiTheme="majorHAnsi" w:cstheme="majorHAnsi"/>
+          <w:sz w:val="24"/>
+          <w:szCs w:val="24"/>
+          <w:lang w:val="en-US"/>
+        </w:rPr>
+        <w:t>comma</w:t>
+      </w:r>
+      <w:r>
+        <w:rPr>
+          <w:rFonts w:asciiTheme="majorHAnsi" w:hAnsiTheme="majorHAnsi" w:cstheme="majorHAnsi"/>
+          <w:sz w:val="24"/>
+          <w:szCs w:val="24"/>
+          <w:lang w:val="en-US"/>
+        </w:rPr>
+        <w:t xml:space="preserve"> separate value (CSV) file</w:t>
+      </w:r>
+      <w:r>
+        <w:rPr>
+          <w:rFonts w:asciiTheme="majorHAnsi" w:hAnsiTheme="majorHAnsi" w:cstheme="majorHAnsi"/>
+          <w:sz w:val="24"/>
+          <w:szCs w:val="24"/>
+          <w:lang w:val="en-US"/>
+        </w:rPr>
+        <w:t>s</w:t>
+      </w:r>
+      <w:r>
+        <w:rPr>
+          <w:rFonts w:asciiTheme="majorHAnsi" w:hAnsiTheme="majorHAnsi" w:cstheme="majorHAnsi"/>
+          <w:sz w:val="24"/>
+          <w:szCs w:val="24"/>
+          <w:lang w:val="en-US"/>
+        </w:rPr>
+        <w:t>, with a variety of missing values, different data formats and redundant columns which this section aims to tackle. Any points made in this section can be inspected further in the attached code file.</w:t>
       </w:r>
     </w:p>
     <w:p>
@@ -1344,27 +1380,7 @@
           <w:szCs w:val="24"/>
           <w:lang w:val="en-US"/>
         </w:rPr>
-        <w:t xml:space="preserve">] where the </w:t>
-      </w:r>
-      <w:proofErr w:type="spellStart"/>
-      <w:r>
-        <w:rPr>
-          <w:rFonts w:asciiTheme="majorHAnsi" w:hAnsiTheme="majorHAnsi" w:cstheme="majorHAnsi"/>
-          <w:sz w:val="24"/>
-          <w:szCs w:val="24"/>
-          <w:lang w:val="en-US"/>
-        </w:rPr>
-        <w:t>kaggle</w:t>
-      </w:r>
-      <w:proofErr w:type="spellEnd"/>
-      <w:r>
-        <w:rPr>
-          <w:rFonts w:asciiTheme="majorHAnsi" w:hAnsiTheme="majorHAnsi" w:cstheme="majorHAnsi"/>
-          <w:sz w:val="24"/>
-          <w:szCs w:val="24"/>
-          <w:lang w:val="en-US"/>
-        </w:rPr>
-        <w:t xml:space="preserve"> dataset values were compared with weather-sparks data and come to a consensus what can be trusted and what can or should be dismissed as an equipment fault etc. The hypothesis is that as the population in San Goncalo went up in parallel with temperature as can be seen on population</w:t>
+        <w:t>] where the kaggle dataset values were compared with weather-sparks data and come to a consensus what can be trusted and what can or should be dismissed as an equipment fault etc. The hypothesis is that as the population in San Goncalo went up in parallel with temperature as can be seen on population</w:t>
       </w:r>
       <w:r>
         <w:rPr>
@@ -1956,892 +1972,853 @@
           <w:szCs w:val="28"/>
         </w:rPr>
         <w:lastRenderedPageBreak/>
-        <w:t xml:space="preserve">Data analysis and </w:t>
-      </w:r>
-      <w:proofErr w:type="spellStart"/>
+        <w:t>Data analysis and Visualisation</w:t>
+      </w:r>
+    </w:p>
+    <w:p>
+      <w:pPr>
+        <w:pStyle w:val="Body"/>
+        <w:rPr>
+          <w:rFonts w:asciiTheme="majorHAnsi" w:eastAsia="Times Roman" w:hAnsiTheme="majorHAnsi" w:cstheme="majorHAnsi"/>
+          <w:sz w:val="24"/>
+          <w:szCs w:val="24"/>
+          <w:lang w:val="en-US"/>
+        </w:rPr>
+      </w:pPr>
+      <w:r>
+        <w:rPr>
+          <w:rFonts w:asciiTheme="majorHAnsi" w:hAnsiTheme="majorHAnsi" w:cstheme="majorHAnsi"/>
+          <w:sz w:val="24"/>
+          <w:szCs w:val="24"/>
+          <w:u w:val="single"/>
+          <w:lang w:val="en-US"/>
+        </w:rPr>
+        <w:t>Figure 2</w:t>
+      </w:r>
+      <w:r>
+        <w:rPr>
+          <w:rFonts w:asciiTheme="majorHAnsi" w:hAnsiTheme="majorHAnsi" w:cstheme="majorHAnsi"/>
+          <w:sz w:val="24"/>
+          <w:szCs w:val="24"/>
+          <w:lang w:val="en-US"/>
+        </w:rPr>
+        <w:t xml:space="preserve"> is a quick </w:t>
+      </w:r>
+      <w:r>
+        <w:rPr>
+          <w:rFonts w:asciiTheme="majorHAnsi" w:hAnsiTheme="majorHAnsi" w:cstheme="majorHAnsi"/>
+          <w:sz w:val="24"/>
+          <w:szCs w:val="24"/>
+          <w:lang w:val="en-US"/>
+        </w:rPr>
+        <w:t>mockup</w:t>
+      </w:r>
+      <w:r>
+        <w:rPr>
+          <w:rFonts w:asciiTheme="majorHAnsi" w:hAnsiTheme="majorHAnsi" w:cstheme="majorHAnsi"/>
+          <w:sz w:val="24"/>
+          <w:szCs w:val="24"/>
+          <w:lang w:val="en-US"/>
+        </w:rPr>
+        <w:t xml:space="preserve"> of a forecasting attempt of humidity levels in Sao Goncalo over the year two thousand and eight. There isn’t much that can be concluded from this graph as the forecast creates a straight line. The reason Sao Goncalo was chosen is because it borders the parts of Brazil most prone to droughts</w:t>
+      </w:r>
+      <w:r>
+        <w:rPr>
+          <w:rFonts w:asciiTheme="majorHAnsi" w:hAnsiTheme="majorHAnsi" w:cstheme="majorHAnsi"/>
+          <w:sz w:val="24"/>
+          <w:szCs w:val="24"/>
+          <w:lang w:val="en-US"/>
+        </w:rPr>
+        <w:t>, its ~450 Km away from Sao Paulo</w:t>
+      </w:r>
+      <w:r>
+        <w:rPr>
+          <w:rFonts w:asciiTheme="majorHAnsi" w:hAnsiTheme="majorHAnsi" w:cstheme="majorHAnsi"/>
+          <w:sz w:val="24"/>
+          <w:szCs w:val="24"/>
+          <w:lang w:val="en-US"/>
+        </w:rPr>
+        <w:t>. [</w:t>
+      </w:r>
+      <w:r>
+        <w:rPr>
+          <w:rFonts w:asciiTheme="majorHAnsi" w:hAnsiTheme="majorHAnsi" w:cstheme="majorHAnsi"/>
+          <w:color w:val="63A6CF"/>
+          <w:sz w:val="24"/>
+          <w:szCs w:val="24"/>
+          <w:u w:color="63A6CF"/>
+          <w:lang w:val="en-US"/>
+        </w:rPr>
+        <w:t>7</w:t>
+      </w:r>
+      <w:r>
+        <w:rPr>
+          <w:rFonts w:asciiTheme="majorHAnsi" w:hAnsiTheme="majorHAnsi" w:cstheme="majorHAnsi"/>
+          <w:sz w:val="24"/>
+          <w:szCs w:val="24"/>
+          <w:lang w:val="en-US"/>
+        </w:rPr>
+        <w:t>]</w:t>
+      </w:r>
+      <w:r>
+        <w:rPr>
+          <w:rFonts w:asciiTheme="majorHAnsi" w:hAnsiTheme="majorHAnsi" w:cstheme="majorHAnsi"/>
+          <w:sz w:val="24"/>
+          <w:szCs w:val="24"/>
+          <w:lang w:val="en-US"/>
+        </w:rPr>
+        <w:t xml:space="preserve"> </w:t>
+      </w:r>
+      <w:r>
+        <w:rPr>
+          <w:rFonts w:asciiTheme="majorHAnsi" w:hAnsiTheme="majorHAnsi" w:cstheme="majorHAnsi"/>
+          <w:sz w:val="24"/>
+          <w:szCs w:val="24"/>
+          <w:lang w:val="en-US"/>
+        </w:rPr>
+        <w:t>[</w:t>
+      </w:r>
+      <w:r>
+        <w:rPr>
+          <w:rFonts w:asciiTheme="majorHAnsi" w:hAnsiTheme="majorHAnsi" w:cstheme="majorHAnsi"/>
+          <w:color w:val="63A6CF"/>
+          <w:sz w:val="24"/>
+          <w:szCs w:val="24"/>
+          <w:u w:color="63A6CF"/>
+          <w:lang w:val="en-US"/>
+        </w:rPr>
+        <w:t>8</w:t>
+      </w:r>
+      <w:r>
+        <w:rPr>
+          <w:rFonts w:asciiTheme="majorHAnsi" w:hAnsiTheme="majorHAnsi" w:cstheme="majorHAnsi"/>
+          <w:sz w:val="24"/>
+          <w:szCs w:val="24"/>
+          <w:lang w:val="en-US"/>
+        </w:rPr>
+        <w:t>] Approximately</w:t>
+      </w:r>
+      <w:r>
+        <w:rPr>
+          <w:rFonts w:asciiTheme="majorHAnsi" w:hAnsiTheme="majorHAnsi" w:cstheme="majorHAnsi"/>
+          <w:sz w:val="24"/>
+          <w:szCs w:val="24"/>
+          <w:lang w:val="en-US"/>
+        </w:rPr>
+        <w:t xml:space="preserve"> 70% of electricity in Brazil is generated via hydropower plans</w:t>
+      </w:r>
+      <w:r>
+        <w:rPr>
+          <w:rFonts w:asciiTheme="majorHAnsi" w:hAnsiTheme="majorHAnsi" w:cstheme="majorHAnsi"/>
+          <w:sz w:val="24"/>
+          <w:szCs w:val="24"/>
+          <w:lang w:val="en-US"/>
+        </w:rPr>
+        <w:t>,</w:t>
+      </w:r>
+      <w:r>
+        <w:rPr>
+          <w:rFonts w:asciiTheme="majorHAnsi" w:hAnsiTheme="majorHAnsi" w:cstheme="majorHAnsi"/>
+          <w:sz w:val="24"/>
+          <w:szCs w:val="24"/>
+          <w:lang w:val="en-US"/>
+        </w:rPr>
+        <w:t xml:space="preserve"> </w:t>
+      </w:r>
+      <w:r>
+        <w:rPr>
+          <w:rFonts w:asciiTheme="majorHAnsi" w:hAnsiTheme="majorHAnsi" w:cstheme="majorHAnsi"/>
+          <w:sz w:val="24"/>
+          <w:szCs w:val="24"/>
+          <w:lang w:val="en-US"/>
+        </w:rPr>
+        <w:t xml:space="preserve">because of this, </w:t>
+      </w:r>
+      <w:r>
+        <w:rPr>
+          <w:rFonts w:asciiTheme="majorHAnsi" w:hAnsiTheme="majorHAnsi" w:cstheme="majorHAnsi"/>
+          <w:sz w:val="24"/>
+          <w:szCs w:val="24"/>
+          <w:lang w:val="en-US"/>
+        </w:rPr>
+        <w:t>droughts</w:t>
+      </w:r>
+      <w:r>
+        <w:rPr>
+          <w:rFonts w:asciiTheme="majorHAnsi" w:hAnsiTheme="majorHAnsi" w:cstheme="majorHAnsi"/>
+          <w:sz w:val="24"/>
+          <w:szCs w:val="24"/>
+          <w:lang w:val="en-US"/>
+        </w:rPr>
+        <w:t xml:space="preserve"> have a propound impact on </w:t>
+      </w:r>
+      <w:r>
+        <w:rPr>
+          <w:rFonts w:asciiTheme="majorHAnsi" w:hAnsiTheme="majorHAnsi" w:cstheme="majorHAnsi"/>
+          <w:sz w:val="24"/>
+          <w:szCs w:val="24"/>
+          <w:lang w:val="en-US"/>
+        </w:rPr>
+        <w:t>Brazil</w:t>
+      </w:r>
+      <w:r>
+        <w:rPr>
+          <w:rFonts w:asciiTheme="majorHAnsi" w:hAnsiTheme="majorHAnsi" w:cstheme="majorHAnsi"/>
+          <w:sz w:val="24"/>
+          <w:szCs w:val="24"/>
+          <w:lang w:val="en-US"/>
+        </w:rPr>
+        <w:t>.</w:t>
+      </w:r>
+      <w:r>
+        <w:rPr>
+          <w:rFonts w:asciiTheme="majorHAnsi" w:hAnsiTheme="majorHAnsi" w:cstheme="majorHAnsi"/>
+          <w:sz w:val="24"/>
+          <w:szCs w:val="24"/>
+          <w:lang w:val="en-US"/>
+        </w:rPr>
+        <w:t xml:space="preserve"> [</w:t>
+      </w:r>
+      <w:r>
+        <w:rPr>
+          <w:rFonts w:asciiTheme="majorHAnsi" w:hAnsiTheme="majorHAnsi" w:cstheme="majorHAnsi"/>
+          <w:color w:val="63A6CF"/>
+          <w:sz w:val="24"/>
+          <w:szCs w:val="24"/>
+          <w:u w:color="63A6CF"/>
+          <w:lang w:val="en-US"/>
+        </w:rPr>
+        <w:t>7</w:t>
+      </w:r>
+      <w:r>
+        <w:rPr>
+          <w:rFonts w:asciiTheme="majorHAnsi" w:hAnsiTheme="majorHAnsi" w:cstheme="majorHAnsi"/>
+          <w:sz w:val="24"/>
+          <w:szCs w:val="24"/>
+          <w:lang w:val="en-US"/>
+        </w:rPr>
+        <w:t>]</w:t>
+      </w:r>
+      <w:r>
+        <w:rPr>
+          <w:rFonts w:asciiTheme="majorHAnsi" w:hAnsiTheme="majorHAnsi" w:cstheme="majorHAnsi"/>
+          <w:sz w:val="24"/>
+          <w:szCs w:val="24"/>
+          <w:lang w:val="en-US"/>
+        </w:rPr>
+        <w:t xml:space="preserve"> [</w:t>
+      </w:r>
+      <w:r>
+        <w:rPr>
+          <w:rFonts w:asciiTheme="majorHAnsi" w:hAnsiTheme="majorHAnsi" w:cstheme="majorHAnsi"/>
+          <w:color w:val="63A6CF"/>
+          <w:sz w:val="24"/>
+          <w:szCs w:val="24"/>
+          <w:u w:color="63A6CF"/>
+          <w:lang w:val="en-US"/>
+        </w:rPr>
+        <w:t>8</w:t>
+      </w:r>
+      <w:r>
+        <w:rPr>
+          <w:rFonts w:asciiTheme="majorHAnsi" w:hAnsiTheme="majorHAnsi" w:cstheme="majorHAnsi"/>
+          <w:sz w:val="24"/>
+          <w:szCs w:val="24"/>
+          <w:lang w:val="en-US"/>
+        </w:rPr>
+        <w:t>]</w:t>
+      </w:r>
+      <w:r>
+        <w:rPr>
+          <w:rFonts w:asciiTheme="majorHAnsi" w:hAnsiTheme="majorHAnsi" w:cstheme="majorHAnsi"/>
+          <w:sz w:val="24"/>
+          <w:szCs w:val="24"/>
+          <w:lang w:val="en-US"/>
+        </w:rPr>
+        <w:t xml:space="preserve"> [</w:t>
+      </w:r>
+      <w:r>
+        <w:rPr>
+          <w:rFonts w:asciiTheme="majorHAnsi" w:hAnsiTheme="majorHAnsi" w:cstheme="majorHAnsi"/>
+          <w:color w:val="63A6CF"/>
+          <w:sz w:val="24"/>
+          <w:szCs w:val="24"/>
+          <w:u w:color="63A6CF"/>
+          <w:lang w:val="en-US"/>
+        </w:rPr>
+        <w:t>9</w:t>
+      </w:r>
+      <w:r>
+        <w:rPr>
+          <w:rFonts w:asciiTheme="majorHAnsi" w:hAnsiTheme="majorHAnsi" w:cstheme="majorHAnsi"/>
+          <w:sz w:val="24"/>
+          <w:szCs w:val="24"/>
+          <w:lang w:val="en-US"/>
+        </w:rPr>
+        <w:t>]</w:t>
+      </w:r>
+    </w:p>
+    <w:p>
+      <w:pPr>
+        <w:pStyle w:val="Body"/>
+        <w:rPr>
+          <w:rFonts w:asciiTheme="majorHAnsi" w:eastAsia="Times Roman" w:hAnsiTheme="majorHAnsi" w:cstheme="majorHAnsi"/>
+          <w:sz w:val="24"/>
+          <w:szCs w:val="24"/>
+          <w:lang w:val="en-US"/>
+        </w:rPr>
+      </w:pPr>
+      <w:r>
+        <w:rPr>
+          <w:rFonts w:asciiTheme="majorHAnsi" w:hAnsiTheme="majorHAnsi" w:cstheme="majorHAnsi"/>
+          <w:sz w:val="24"/>
+          <w:szCs w:val="24"/>
+          <w:lang w:val="en-US"/>
+        </w:rPr>
+        <w:t xml:space="preserve">Given more time to explore other forecasting methods </w:t>
+      </w:r>
+      <w:r>
+        <w:rPr>
+          <w:rFonts w:asciiTheme="majorHAnsi" w:hAnsiTheme="majorHAnsi" w:cstheme="majorHAnsi"/>
+          <w:sz w:val="24"/>
+          <w:szCs w:val="24"/>
+          <w:lang w:val="en-US"/>
+        </w:rPr>
+        <w:t>and experience analyzing</w:t>
+      </w:r>
+      <w:r>
+        <w:rPr>
+          <w:rFonts w:asciiTheme="majorHAnsi" w:hAnsiTheme="majorHAnsi" w:cstheme="majorHAnsi"/>
+          <w:sz w:val="24"/>
+          <w:szCs w:val="24"/>
+          <w:lang w:val="en-US"/>
+        </w:rPr>
+        <w:t xml:space="preserve"> times series data a better solution could have been paired. In </w:t>
+      </w:r>
+      <w:r>
+        <w:rPr>
+          <w:rFonts w:asciiTheme="majorHAnsi" w:hAnsiTheme="majorHAnsi" w:cstheme="majorHAnsi"/>
+          <w:sz w:val="24"/>
+          <w:szCs w:val="24"/>
+          <w:u w:val="single"/>
+          <w:lang w:val="en-US"/>
+        </w:rPr>
+        <w:t>Figure 2</w:t>
+      </w:r>
+      <w:r>
+        <w:rPr>
+          <w:rFonts w:asciiTheme="majorHAnsi" w:hAnsiTheme="majorHAnsi" w:cstheme="majorHAnsi"/>
+          <w:sz w:val="24"/>
+          <w:szCs w:val="24"/>
+          <w:lang w:val="en-US"/>
+        </w:rPr>
+        <w:t xml:space="preserve"> is a depicting the temperature fluctuations in </w:t>
+      </w:r>
+      <w:r>
+        <w:rPr>
+          <w:rFonts w:asciiTheme="majorHAnsi" w:hAnsiTheme="majorHAnsi" w:cstheme="majorHAnsi"/>
+          <w:sz w:val="24"/>
+          <w:szCs w:val="24"/>
+          <w:lang w:val="en-US"/>
+        </w:rPr>
+        <w:t>2008</w:t>
+      </w:r>
+      <w:r>
+        <w:rPr>
+          <w:rFonts w:asciiTheme="majorHAnsi" w:hAnsiTheme="majorHAnsi" w:cstheme="majorHAnsi"/>
+          <w:sz w:val="24"/>
+          <w:szCs w:val="24"/>
+          <w:lang w:val="en-US"/>
+        </w:rPr>
+        <w:t xml:space="preserve">. </w:t>
+      </w:r>
+      <w:r>
+        <w:rPr>
+          <w:rFonts w:asciiTheme="majorHAnsi" w:hAnsiTheme="majorHAnsi" w:cstheme="majorHAnsi"/>
+          <w:sz w:val="24"/>
+          <w:szCs w:val="24"/>
+          <w:lang w:val="en-US"/>
+        </w:rPr>
+        <w:t>It’s</w:t>
+      </w:r>
+      <w:r>
+        <w:rPr>
+          <w:rFonts w:asciiTheme="majorHAnsi" w:hAnsiTheme="majorHAnsi" w:cstheme="majorHAnsi"/>
+          <w:sz w:val="24"/>
+          <w:szCs w:val="24"/>
+          <w:lang w:val="en-US"/>
+        </w:rPr>
+        <w:t xml:space="preserve"> difficult to determine the causes of such steep drops. It seems unrealistic that temperatures would have such high drops all of a sudden. Potential causes could be faulty or </w:t>
+      </w:r>
+      <w:r>
+        <w:rPr>
+          <w:rFonts w:asciiTheme="majorHAnsi" w:hAnsiTheme="majorHAnsi" w:cstheme="majorHAnsi"/>
+          <w:sz w:val="24"/>
+          <w:szCs w:val="24"/>
+          <w:lang w:val="en-US"/>
+        </w:rPr>
+        <w:t>poor-quality</w:t>
+      </w:r>
+      <w:r>
+        <w:rPr>
+          <w:rFonts w:asciiTheme="majorHAnsi" w:hAnsiTheme="majorHAnsi" w:cstheme="majorHAnsi"/>
+          <w:sz w:val="24"/>
+          <w:szCs w:val="24"/>
+          <w:lang w:val="en-US"/>
+        </w:rPr>
+        <w:t xml:space="preserve"> equipment and potential outages etc.</w:t>
+      </w:r>
+    </w:p>
+    <w:p>
+      <w:pPr>
+        <w:pStyle w:val="Body"/>
+        <w:rPr>
+          <w:rFonts w:asciiTheme="majorHAnsi" w:hAnsiTheme="majorHAnsi" w:cstheme="majorHAnsi"/>
+          <w:sz w:val="24"/>
+          <w:szCs w:val="24"/>
+          <w:lang w:val="en-US"/>
+        </w:rPr>
+      </w:pPr>
+      <w:r>
+        <w:rPr>
+          <w:rFonts w:asciiTheme="majorHAnsi" w:hAnsiTheme="majorHAnsi" w:cstheme="majorHAnsi"/>
+          <w:sz w:val="24"/>
+          <w:szCs w:val="24"/>
+          <w:u w:val="single"/>
+          <w:lang w:val="en-US"/>
+        </w:rPr>
+        <w:t>Figure 4</w:t>
+      </w:r>
+      <w:r>
+        <w:rPr>
+          <w:rFonts w:asciiTheme="majorHAnsi" w:hAnsiTheme="majorHAnsi" w:cstheme="majorHAnsi"/>
+          <w:sz w:val="24"/>
+          <w:szCs w:val="24"/>
+          <w:lang w:val="en-US"/>
+        </w:rPr>
+        <w:t xml:space="preserve"> is a quick screen grab from google of temperature fluctuations in Sao Goncalo. </w:t>
+      </w:r>
+      <w:r>
+        <w:rPr>
+          <w:rFonts w:asciiTheme="majorHAnsi" w:hAnsiTheme="majorHAnsi" w:cstheme="majorHAnsi"/>
+          <w:sz w:val="24"/>
+          <w:szCs w:val="24"/>
+          <w:u w:val="single"/>
+          <w:lang w:val="en-US"/>
+        </w:rPr>
+        <w:t>Figure 3 and 4</w:t>
+      </w:r>
+      <w:r>
+        <w:rPr>
+          <w:rFonts w:asciiTheme="majorHAnsi" w:hAnsiTheme="majorHAnsi" w:cstheme="majorHAnsi"/>
+          <w:sz w:val="24"/>
+          <w:szCs w:val="24"/>
+          <w:lang w:val="en-US"/>
+        </w:rPr>
+        <w:t xml:space="preserve"> have a twelve years difference but </w:t>
+      </w:r>
+      <w:r>
+        <w:rPr>
+          <w:rFonts w:asciiTheme="majorHAnsi" w:hAnsiTheme="majorHAnsi" w:cstheme="majorHAnsi"/>
+          <w:sz w:val="24"/>
+          <w:szCs w:val="24"/>
+          <w:lang w:val="en-US"/>
+        </w:rPr>
+        <w:t>it’s</w:t>
+      </w:r>
+      <w:r>
+        <w:rPr>
+          <w:rFonts w:asciiTheme="majorHAnsi" w:hAnsiTheme="majorHAnsi" w:cstheme="majorHAnsi"/>
+          <w:sz w:val="24"/>
+          <w:szCs w:val="24"/>
+          <w:lang w:val="en-US"/>
+        </w:rPr>
+        <w:t xml:space="preserve"> a fair estimation that temperatures don’t drop that low in Sao Goncalo supporting that there must have been some form of outages in said weather station, </w:t>
+      </w:r>
+      <w:r>
+        <w:rPr>
+          <w:rFonts w:asciiTheme="majorHAnsi" w:hAnsiTheme="majorHAnsi" w:cstheme="majorHAnsi"/>
+          <w:sz w:val="24"/>
+          <w:szCs w:val="24"/>
+          <w:lang w:val="en-US"/>
+        </w:rPr>
+        <w:t>after this observation was made the dataset was updated accordingly as mentioned above</w:t>
+      </w:r>
+      <w:r>
+        <w:rPr>
+          <w:rFonts w:asciiTheme="majorHAnsi" w:hAnsiTheme="majorHAnsi" w:cstheme="majorHAnsi"/>
+          <w:sz w:val="24"/>
+          <w:szCs w:val="24"/>
+          <w:lang w:val="en-US"/>
+        </w:rPr>
+        <w:t>.</w:t>
+      </w:r>
+      <w:r>
+        <w:rPr>
+          <w:rFonts w:asciiTheme="majorHAnsi" w:hAnsiTheme="majorHAnsi" w:cstheme="majorHAnsi"/>
+          <w:sz w:val="24"/>
+          <w:szCs w:val="24"/>
+          <w:lang w:val="en-US"/>
+        </w:rPr>
+        <w:t xml:space="preserve"> </w:t>
+      </w:r>
+    </w:p>
+    <w:p>
+      <w:pPr>
+        <w:pStyle w:val="Body"/>
+        <w:rPr>
+          <w:rFonts w:asciiTheme="majorHAnsi" w:hAnsiTheme="majorHAnsi" w:cstheme="majorHAnsi"/>
+          <w:sz w:val="24"/>
+          <w:szCs w:val="24"/>
+          <w:lang w:val="en-US"/>
+        </w:rPr>
+      </w:pPr>
+      <w:r>
+        <w:rPr>
+          <w:rFonts w:asciiTheme="majorHAnsi" w:hAnsiTheme="majorHAnsi" w:cstheme="majorHAnsi"/>
+          <w:sz w:val="24"/>
+          <w:szCs w:val="24"/>
+          <w:lang w:val="en-US"/>
+        </w:rPr>
+        <w:t xml:space="preserve">Rainfall in Sao Goncalo had a sharp jump </w:t>
+      </w:r>
+      <w:r>
+        <w:rPr>
+          <w:rFonts w:asciiTheme="majorHAnsi" w:hAnsiTheme="majorHAnsi" w:cstheme="majorHAnsi"/>
+          <w:sz w:val="24"/>
+          <w:szCs w:val="24"/>
+          <w:lang w:val="en-US"/>
+        </w:rPr>
+        <w:t xml:space="preserve">from </w:t>
+      </w:r>
+      <w:r>
+        <w:rPr>
+          <w:rFonts w:asciiTheme="majorHAnsi" w:hAnsiTheme="majorHAnsi" w:cstheme="majorHAnsi"/>
+          <w:sz w:val="24"/>
+          <w:szCs w:val="24"/>
+          <w:lang w:val="en-US"/>
+        </w:rPr>
+        <w:t xml:space="preserve">1.0 ml to ~2.5 ml between 2010 and 2012 but </w:t>
+      </w:r>
+      <w:r>
+        <w:rPr>
+          <w:rFonts w:asciiTheme="majorHAnsi" w:hAnsiTheme="majorHAnsi" w:cstheme="majorHAnsi"/>
+          <w:sz w:val="24"/>
+          <w:szCs w:val="24"/>
+          <w:lang w:val="en-US"/>
+        </w:rPr>
+        <w:t>entered a downward trend</w:t>
+      </w:r>
+      <w:r>
+        <w:rPr>
+          <w:rFonts w:asciiTheme="majorHAnsi" w:hAnsiTheme="majorHAnsi" w:cstheme="majorHAnsi"/>
+          <w:sz w:val="24"/>
+          <w:szCs w:val="24"/>
+          <w:lang w:val="en-US"/>
+        </w:rPr>
+        <w:t xml:space="preserve"> </w:t>
+      </w:r>
+      <w:r>
+        <w:rPr>
+          <w:rFonts w:asciiTheme="majorHAnsi" w:hAnsiTheme="majorHAnsi" w:cstheme="majorHAnsi"/>
+          <w:sz w:val="24"/>
+          <w:szCs w:val="24"/>
+          <w:lang w:val="en-US"/>
+        </w:rPr>
+        <w:t>there</w:t>
+      </w:r>
+      <w:r>
+        <w:rPr>
+          <w:rFonts w:asciiTheme="majorHAnsi" w:hAnsiTheme="majorHAnsi" w:cstheme="majorHAnsi"/>
+          <w:sz w:val="24"/>
+          <w:szCs w:val="24"/>
+          <w:lang w:val="en-US"/>
+        </w:rPr>
+        <w:t xml:space="preserve">after as seen in </w:t>
+      </w:r>
+      <w:r>
+        <w:rPr>
+          <w:rFonts w:asciiTheme="majorHAnsi" w:hAnsiTheme="majorHAnsi" w:cstheme="majorHAnsi"/>
+          <w:sz w:val="24"/>
+          <w:szCs w:val="24"/>
+          <w:u w:val="single"/>
+          <w:lang w:val="en-US"/>
+        </w:rPr>
+        <w:t>Figure 7</w:t>
+      </w:r>
+      <w:r>
+        <w:rPr>
+          <w:rFonts w:asciiTheme="majorHAnsi" w:hAnsiTheme="majorHAnsi" w:cstheme="majorHAnsi"/>
+          <w:sz w:val="24"/>
+          <w:szCs w:val="24"/>
+          <w:lang w:val="en-US"/>
+        </w:rPr>
+        <w:t>.</w:t>
+      </w:r>
+      <w:r>
+        <w:rPr>
+          <w:rFonts w:asciiTheme="majorHAnsi" w:hAnsiTheme="majorHAnsi" w:cstheme="majorHAnsi"/>
+          <w:sz w:val="24"/>
+          <w:szCs w:val="24"/>
+          <w:lang w:val="en-US"/>
+        </w:rPr>
+        <w:t xml:space="preserve"> This isn’t particularly alarming as rainfall levels are still higher than they were in 2008, weather conditions are difficult to predict and this analysis doesn’t have </w:t>
+      </w:r>
+      <w:r>
+        <w:rPr>
+          <w:rFonts w:asciiTheme="majorHAnsi" w:hAnsiTheme="majorHAnsi" w:cstheme="majorHAnsi"/>
+          <w:sz w:val="24"/>
+          <w:szCs w:val="24"/>
+          <w:lang w:val="en-US"/>
+        </w:rPr>
+        <w:t>all the data</w:t>
+      </w:r>
+      <w:r>
+        <w:rPr>
+          <w:rFonts w:asciiTheme="majorHAnsi" w:hAnsiTheme="majorHAnsi" w:cstheme="majorHAnsi"/>
+          <w:sz w:val="24"/>
+          <w:szCs w:val="24"/>
+          <w:lang w:val="en-US"/>
+        </w:rPr>
+        <w:t xml:space="preserve"> needed to make assertions</w:t>
+      </w:r>
+      <w:r>
+        <w:rPr>
+          <w:rFonts w:asciiTheme="majorHAnsi" w:hAnsiTheme="majorHAnsi" w:cstheme="majorHAnsi"/>
+          <w:sz w:val="24"/>
+          <w:szCs w:val="24"/>
+          <w:lang w:val="en-US"/>
+        </w:rPr>
+        <w:t xml:space="preserve"> about the outcome of this change along with its </w:t>
+      </w:r>
+      <w:r>
+        <w:rPr>
+          <w:rFonts w:asciiTheme="majorHAnsi" w:hAnsiTheme="majorHAnsi" w:cstheme="majorHAnsi"/>
+          <w:sz w:val="24"/>
+          <w:szCs w:val="24"/>
+          <w:lang w:val="en-US"/>
+        </w:rPr>
+        <w:t>long-term</w:t>
+      </w:r>
+      <w:r>
+        <w:rPr>
+          <w:rFonts w:asciiTheme="majorHAnsi" w:hAnsiTheme="majorHAnsi" w:cstheme="majorHAnsi"/>
+          <w:sz w:val="24"/>
+          <w:szCs w:val="24"/>
+          <w:lang w:val="en-US"/>
+        </w:rPr>
+        <w:t xml:space="preserve"> effects.</w:t>
+      </w:r>
+    </w:p>
+    <w:p>
+      <w:pPr>
+        <w:pStyle w:val="Body"/>
+        <w:rPr>
+          <w:rFonts w:asciiTheme="majorHAnsi" w:hAnsiTheme="majorHAnsi" w:cstheme="majorHAnsi"/>
+          <w:sz w:val="24"/>
+          <w:szCs w:val="24"/>
+          <w:lang w:val="en-US"/>
+        </w:rPr>
+      </w:pPr>
+      <w:r>
+        <w:rPr>
+          <w:rFonts w:asciiTheme="majorHAnsi" w:hAnsiTheme="majorHAnsi" w:cstheme="majorHAnsi"/>
+          <w:sz w:val="24"/>
+          <w:szCs w:val="24"/>
+          <w:lang w:val="en-US"/>
+        </w:rPr>
+        <w:t>However, temperature upper bounds have been on an upward trend along with average temperatures recorded in Sao Goncalo, which can be the effect of a rising population in said area however this information isn’t enough to claim the region will go into a drought more so make an observation based on the data available that the rainfall fluctuations and rising temperature should be inspected closer.</w:t>
+      </w:r>
+    </w:p>
+    <w:p>
+      <w:pPr>
+        <w:pStyle w:val="Body"/>
+        <w:rPr>
+          <w:rFonts w:asciiTheme="majorHAnsi" w:hAnsiTheme="majorHAnsi" w:cstheme="majorHAnsi"/>
+          <w:sz w:val="24"/>
+          <w:szCs w:val="24"/>
+          <w:lang w:val="en-US"/>
+        </w:rPr>
+      </w:pPr>
+      <w:r>
+        <w:rPr>
+          <w:rFonts w:asciiTheme="majorHAnsi" w:hAnsiTheme="majorHAnsi" w:cstheme="majorHAnsi"/>
+          <w:sz w:val="24"/>
+          <w:szCs w:val="24"/>
+          <w:lang w:val="en-US"/>
+        </w:rPr>
+        <w:t xml:space="preserve">Since there is little data from Sao Paulo and other weather stations that are in the red/drought region, its difficult to make assertions about the state of Sao Goncalo, however because of its proximity to Sao Paulo, downward temperature and rainfall trends it is </w:t>
+      </w:r>
+      <w:r>
+        <w:rPr>
+          <w:rFonts w:asciiTheme="majorHAnsi" w:hAnsiTheme="majorHAnsi" w:cstheme="majorHAnsi"/>
+          <w:sz w:val="24"/>
+          <w:szCs w:val="24"/>
+          <w:lang w:val="en-US"/>
+        </w:rPr>
+        <w:t xml:space="preserve">definitely on the radar for problems further down the line. </w:t>
+      </w:r>
+    </w:p>
+    <w:p>
+      <w:pPr>
+        <w:pStyle w:val="Body"/>
+        <w:rPr>
+          <w:rFonts w:asciiTheme="majorHAnsi" w:hAnsiTheme="majorHAnsi" w:cstheme="majorHAnsi"/>
+          <w:b/>
+          <w:bCs/>
+          <w:sz w:val="24"/>
+          <w:szCs w:val="24"/>
+          <w:lang w:val="en-US"/>
+        </w:rPr>
+      </w:pPr>
+      <w:r>
+        <w:rPr>
+          <w:rFonts w:asciiTheme="majorHAnsi" w:hAnsiTheme="majorHAnsi" w:cstheme="majorHAnsi"/>
+          <w:b/>
+          <w:bCs/>
+          <w:sz w:val="24"/>
+          <w:szCs w:val="24"/>
+          <w:lang w:val="en-US"/>
+        </w:rPr>
+        <w:t>Closing statement</w:t>
+      </w:r>
+    </w:p>
+    <w:p>
+      <w:pPr>
+        <w:pStyle w:val="Body"/>
+        <w:rPr>
+          <w:rFonts w:asciiTheme="majorHAnsi" w:hAnsiTheme="majorHAnsi" w:cstheme="majorHAnsi"/>
+          <w:sz w:val="24"/>
+          <w:szCs w:val="24"/>
+          <w:lang w:val="en-US"/>
+        </w:rPr>
+      </w:pPr>
+      <w:r>
+        <w:rPr>
+          <w:rFonts w:asciiTheme="majorHAnsi" w:hAnsiTheme="majorHAnsi" w:cstheme="majorHAnsi"/>
+          <w:sz w:val="24"/>
+          <w:szCs w:val="24"/>
+          <w:lang w:val="en-US"/>
+        </w:rPr>
+        <w:t xml:space="preserve">Sao Goncalo definitely in the potential red zone for future droughts, however more data, time and analysis is needed to make a more </w:t>
+      </w:r>
+      <w:r>
+        <w:rPr>
+          <w:rFonts w:asciiTheme="majorHAnsi" w:hAnsiTheme="majorHAnsi" w:cstheme="majorHAnsi"/>
+          <w:sz w:val="24"/>
+          <w:szCs w:val="24"/>
+          <w:lang w:val="en-US"/>
+        </w:rPr>
+        <w:t>educated prediction.</w:t>
+      </w:r>
+    </w:p>
+    <w:p>
+      <w:pPr>
+        <w:pStyle w:val="Body"/>
+        <w:rPr>
+          <w:rFonts w:asciiTheme="majorHAnsi" w:hAnsiTheme="majorHAnsi" w:cstheme="majorHAnsi"/>
+          <w:sz w:val="24"/>
+          <w:szCs w:val="24"/>
+          <w:lang w:val="en-US"/>
+        </w:rPr>
+      </w:pPr>
+      <w:r>
+        <w:rPr>
+          <w:rFonts w:asciiTheme="majorHAnsi" w:hAnsiTheme="majorHAnsi" w:cstheme="majorHAnsi"/>
+          <w:sz w:val="24"/>
+          <w:szCs w:val="24"/>
+          <w:lang w:val="en-US"/>
+        </w:rPr>
+        <w:t>The sort falls of this analysis are that, much of the needed data is missing. Interpreting and analyzing meteorological results is not easy due to the difficult to predict nature of weather</w:t>
+      </w:r>
+      <w:r>
+        <w:rPr>
+          <w:rFonts w:asciiTheme="majorHAnsi" w:hAnsiTheme="majorHAnsi" w:cstheme="majorHAnsi"/>
+          <w:sz w:val="24"/>
+          <w:szCs w:val="24"/>
+          <w:lang w:val="en-US"/>
+        </w:rPr>
+        <w:t xml:space="preserve"> conditions</w:t>
+      </w:r>
+      <w:r>
+        <w:rPr>
+          <w:rFonts w:asciiTheme="majorHAnsi" w:hAnsiTheme="majorHAnsi" w:cstheme="majorHAnsi"/>
+          <w:sz w:val="24"/>
+          <w:szCs w:val="24"/>
+          <w:lang w:val="en-US"/>
+        </w:rPr>
+        <w:t xml:space="preserve">. A lack of expertise </w:t>
+      </w:r>
+      <w:r>
+        <w:rPr>
+          <w:rFonts w:asciiTheme="majorHAnsi" w:hAnsiTheme="majorHAnsi" w:cstheme="majorHAnsi"/>
+          <w:sz w:val="24"/>
+          <w:szCs w:val="24"/>
+          <w:lang w:val="en-US"/>
+        </w:rPr>
+        <w:t xml:space="preserve">or an expert </w:t>
+      </w:r>
+      <w:r>
+        <w:rPr>
+          <w:rFonts w:asciiTheme="majorHAnsi" w:hAnsiTheme="majorHAnsi" w:cstheme="majorHAnsi"/>
+          <w:sz w:val="24"/>
+          <w:szCs w:val="24"/>
+          <w:lang w:val="en-US"/>
+        </w:rPr>
+        <w:t xml:space="preserve">resulted in consulting online resources that vary in quality </w:t>
+      </w:r>
+      <w:r>
+        <w:rPr>
+          <w:rFonts w:asciiTheme="majorHAnsi" w:hAnsiTheme="majorHAnsi" w:cstheme="majorHAnsi"/>
+          <w:sz w:val="24"/>
+          <w:szCs w:val="24"/>
+          <w:lang w:val="en-US"/>
+        </w:rPr>
+        <w:t xml:space="preserve">putting much weight on the data available or lack </w:t>
+      </w:r>
+      <w:r>
+        <w:rPr>
+          <w:rFonts w:asciiTheme="majorHAnsi" w:hAnsiTheme="majorHAnsi" w:cstheme="majorHAnsi"/>
+          <w:sz w:val="24"/>
+          <w:szCs w:val="24"/>
+          <w:lang w:val="en-US"/>
+        </w:rPr>
+        <w:t>thereof</w:t>
+      </w:r>
+      <w:r>
+        <w:rPr>
+          <w:rFonts w:asciiTheme="majorHAnsi" w:hAnsiTheme="majorHAnsi" w:cstheme="majorHAnsi"/>
+          <w:sz w:val="24"/>
+          <w:szCs w:val="24"/>
+          <w:lang w:val="en-US"/>
+        </w:rPr>
+        <w:t xml:space="preserve"> to make judgements on the analysis.</w:t>
+      </w:r>
+    </w:p>
+    <w:p>
+      <w:pPr>
+        <w:pStyle w:val="Body"/>
+        <w:rPr>
+          <w:rFonts w:ascii="Times Roman" w:eastAsia="Times Roman" w:hAnsi="Times Roman" w:cs="Times Roman"/>
+          <w:sz w:val="24"/>
+          <w:szCs w:val="24"/>
+          <w:lang w:val="en-US"/>
+        </w:rPr>
+      </w:pPr>
+    </w:p>
+    <w:p>
+      <w:pPr>
+        <w:pStyle w:val="IntenseQuote"/>
+        <w:rPr>
+          <w:rFonts w:ascii="Times Roman" w:eastAsia="Times Roman" w:hAnsi="Times Roman" w:cs="Times Roman"/>
+        </w:rPr>
+      </w:pPr>
       <w:r>
         <w:rPr>
           <w:rFonts w:ascii="Times Roman" w:hAnsi="Times Roman"/>
           <w:sz w:val="28"/>
           <w:szCs w:val="28"/>
         </w:rPr>
-        <w:t>Visualisation</w:t>
-      </w:r>
-      <w:proofErr w:type="spellEnd"/>
-    </w:p>
-    <w:p>
-      <w:pPr>
-        <w:pStyle w:val="Body"/>
-        <w:rPr>
-          <w:rFonts w:asciiTheme="majorHAnsi" w:eastAsia="Times Roman" w:hAnsiTheme="majorHAnsi" w:cstheme="majorHAnsi"/>
-          <w:sz w:val="24"/>
-          <w:szCs w:val="24"/>
-          <w:lang w:val="en-US"/>
-        </w:rPr>
-      </w:pPr>
-      <w:r>
-        <w:rPr>
-          <w:rFonts w:asciiTheme="majorHAnsi" w:hAnsiTheme="majorHAnsi" w:cstheme="majorHAnsi"/>
-          <w:sz w:val="24"/>
-          <w:szCs w:val="24"/>
-          <w:u w:val="single"/>
-          <w:lang w:val="en-US"/>
-        </w:rPr>
-        <w:t>Figure 2</w:t>
-      </w:r>
-      <w:r>
-        <w:rPr>
-          <w:rFonts w:asciiTheme="majorHAnsi" w:hAnsiTheme="majorHAnsi" w:cstheme="majorHAnsi"/>
-          <w:sz w:val="24"/>
-          <w:szCs w:val="24"/>
-          <w:lang w:val="en-US"/>
-        </w:rPr>
-        <w:t xml:space="preserve"> is a quick </w:t>
-      </w:r>
-      <w:r>
-        <w:rPr>
-          <w:rFonts w:asciiTheme="majorHAnsi" w:hAnsiTheme="majorHAnsi" w:cstheme="majorHAnsi"/>
-          <w:sz w:val="24"/>
-          <w:szCs w:val="24"/>
-          <w:lang w:val="en-US"/>
-        </w:rPr>
-        <w:t>mockup</w:t>
-      </w:r>
-      <w:r>
-        <w:rPr>
-          <w:rFonts w:asciiTheme="majorHAnsi" w:hAnsiTheme="majorHAnsi" w:cstheme="majorHAnsi"/>
-          <w:sz w:val="24"/>
-          <w:szCs w:val="24"/>
-          <w:lang w:val="en-US"/>
-        </w:rPr>
-        <w:t xml:space="preserve"> of a forecasting attempt of humidity levels in Sao Goncalo over the year two thousand and eight. There isn’t much that can be concluded from this graph as the forecast creates a straight line. The reason Sao Goncalo was chosen is because it borders the parts of Brazil most prone to droughts</w:t>
-      </w:r>
-      <w:r>
-        <w:rPr>
-          <w:rFonts w:asciiTheme="majorHAnsi" w:hAnsiTheme="majorHAnsi" w:cstheme="majorHAnsi"/>
-          <w:sz w:val="24"/>
-          <w:szCs w:val="24"/>
-          <w:lang w:val="en-US"/>
-        </w:rPr>
-        <w:t>, its ~450 Km away from Sao Paulo</w:t>
-      </w:r>
-      <w:r>
-        <w:rPr>
-          <w:rFonts w:asciiTheme="majorHAnsi" w:hAnsiTheme="majorHAnsi" w:cstheme="majorHAnsi"/>
-          <w:sz w:val="24"/>
-          <w:szCs w:val="24"/>
-          <w:lang w:val="en-US"/>
-        </w:rPr>
-        <w:t>. [</w:t>
-      </w:r>
-      <w:r>
-        <w:rPr>
-          <w:rFonts w:asciiTheme="majorHAnsi" w:hAnsiTheme="majorHAnsi" w:cstheme="majorHAnsi"/>
-          <w:color w:val="63A6CF"/>
-          <w:sz w:val="24"/>
-          <w:szCs w:val="24"/>
-          <w:u w:color="63A6CF"/>
-          <w:lang w:val="en-US"/>
-        </w:rPr>
-        <w:t>7</w:t>
-      </w:r>
-      <w:r>
-        <w:rPr>
-          <w:rFonts w:asciiTheme="majorHAnsi" w:hAnsiTheme="majorHAnsi" w:cstheme="majorHAnsi"/>
-          <w:sz w:val="24"/>
-          <w:szCs w:val="24"/>
-          <w:lang w:val="en-US"/>
-        </w:rPr>
-        <w:t>]</w:t>
-      </w:r>
-      <w:r>
-        <w:rPr>
-          <w:rFonts w:asciiTheme="majorHAnsi" w:hAnsiTheme="majorHAnsi" w:cstheme="majorHAnsi"/>
-          <w:sz w:val="24"/>
-          <w:szCs w:val="24"/>
-          <w:lang w:val="en-US"/>
-        </w:rPr>
-        <w:t xml:space="preserve"> </w:t>
-      </w:r>
-      <w:r>
-        <w:rPr>
-          <w:rFonts w:asciiTheme="majorHAnsi" w:hAnsiTheme="majorHAnsi" w:cstheme="majorHAnsi"/>
-          <w:sz w:val="24"/>
-          <w:szCs w:val="24"/>
-          <w:lang w:val="en-US"/>
-        </w:rPr>
-        <w:t>[</w:t>
-      </w:r>
-      <w:r>
-        <w:rPr>
-          <w:rFonts w:asciiTheme="majorHAnsi" w:hAnsiTheme="majorHAnsi" w:cstheme="majorHAnsi"/>
-          <w:color w:val="63A6CF"/>
-          <w:sz w:val="24"/>
-          <w:szCs w:val="24"/>
-          <w:u w:color="63A6CF"/>
-          <w:lang w:val="en-US"/>
-        </w:rPr>
-        <w:t>8</w:t>
-      </w:r>
-      <w:r>
-        <w:rPr>
-          <w:rFonts w:asciiTheme="majorHAnsi" w:hAnsiTheme="majorHAnsi" w:cstheme="majorHAnsi"/>
-          <w:sz w:val="24"/>
-          <w:szCs w:val="24"/>
-          <w:lang w:val="en-US"/>
-        </w:rPr>
-        <w:t>] Approximately</w:t>
-      </w:r>
-      <w:r>
-        <w:rPr>
-          <w:rFonts w:asciiTheme="majorHAnsi" w:hAnsiTheme="majorHAnsi" w:cstheme="majorHAnsi"/>
-          <w:sz w:val="24"/>
-          <w:szCs w:val="24"/>
-          <w:lang w:val="en-US"/>
-        </w:rPr>
-        <w:t xml:space="preserve"> 70% of electricity in Brazil is generated via hydropower plans</w:t>
-      </w:r>
-      <w:r>
-        <w:rPr>
-          <w:rFonts w:asciiTheme="majorHAnsi" w:hAnsiTheme="majorHAnsi" w:cstheme="majorHAnsi"/>
-          <w:sz w:val="24"/>
-          <w:szCs w:val="24"/>
-          <w:lang w:val="en-US"/>
-        </w:rPr>
-        <w:t>,</w:t>
-      </w:r>
-      <w:r>
-        <w:rPr>
-          <w:rFonts w:asciiTheme="majorHAnsi" w:hAnsiTheme="majorHAnsi" w:cstheme="majorHAnsi"/>
-          <w:sz w:val="24"/>
-          <w:szCs w:val="24"/>
-          <w:lang w:val="en-US"/>
-        </w:rPr>
-        <w:t xml:space="preserve"> </w:t>
-      </w:r>
-      <w:r>
-        <w:rPr>
-          <w:rFonts w:asciiTheme="majorHAnsi" w:hAnsiTheme="majorHAnsi" w:cstheme="majorHAnsi"/>
-          <w:sz w:val="24"/>
-          <w:szCs w:val="24"/>
-          <w:lang w:val="en-US"/>
-        </w:rPr>
-        <w:t xml:space="preserve">because of this, </w:t>
-      </w:r>
-      <w:r>
-        <w:rPr>
-          <w:rFonts w:asciiTheme="majorHAnsi" w:hAnsiTheme="majorHAnsi" w:cstheme="majorHAnsi"/>
-          <w:sz w:val="24"/>
-          <w:szCs w:val="24"/>
-          <w:lang w:val="en-US"/>
-        </w:rPr>
-        <w:t>droughts</w:t>
-      </w:r>
-      <w:r>
-        <w:rPr>
-          <w:rFonts w:asciiTheme="majorHAnsi" w:hAnsiTheme="majorHAnsi" w:cstheme="majorHAnsi"/>
-          <w:sz w:val="24"/>
-          <w:szCs w:val="24"/>
-          <w:lang w:val="en-US"/>
-        </w:rPr>
-        <w:t xml:space="preserve"> have a propound impact on </w:t>
-      </w:r>
-      <w:r>
-        <w:rPr>
-          <w:rFonts w:asciiTheme="majorHAnsi" w:hAnsiTheme="majorHAnsi" w:cstheme="majorHAnsi"/>
-          <w:sz w:val="24"/>
-          <w:szCs w:val="24"/>
-          <w:lang w:val="en-US"/>
-        </w:rPr>
-        <w:t>Brazil</w:t>
-      </w:r>
-      <w:r>
-        <w:rPr>
-          <w:rFonts w:asciiTheme="majorHAnsi" w:hAnsiTheme="majorHAnsi" w:cstheme="majorHAnsi"/>
-          <w:sz w:val="24"/>
-          <w:szCs w:val="24"/>
-          <w:lang w:val="en-US"/>
-        </w:rPr>
-        <w:t>.</w:t>
-      </w:r>
-      <w:r>
-        <w:rPr>
-          <w:rFonts w:asciiTheme="majorHAnsi" w:hAnsiTheme="majorHAnsi" w:cstheme="majorHAnsi"/>
-          <w:sz w:val="24"/>
-          <w:szCs w:val="24"/>
-          <w:lang w:val="en-US"/>
-        </w:rPr>
-        <w:t xml:space="preserve"> [</w:t>
-      </w:r>
-      <w:r>
-        <w:rPr>
-          <w:rFonts w:asciiTheme="majorHAnsi" w:hAnsiTheme="majorHAnsi" w:cstheme="majorHAnsi"/>
-          <w:color w:val="63A6CF"/>
-          <w:sz w:val="24"/>
-          <w:szCs w:val="24"/>
-          <w:u w:color="63A6CF"/>
-          <w:lang w:val="en-US"/>
-        </w:rPr>
-        <w:t>7</w:t>
-      </w:r>
-      <w:r>
-        <w:rPr>
-          <w:rFonts w:asciiTheme="majorHAnsi" w:hAnsiTheme="majorHAnsi" w:cstheme="majorHAnsi"/>
-          <w:sz w:val="24"/>
-          <w:szCs w:val="24"/>
-          <w:lang w:val="en-US"/>
-        </w:rPr>
-        <w:t>]</w:t>
-      </w:r>
-      <w:r>
-        <w:rPr>
-          <w:rFonts w:asciiTheme="majorHAnsi" w:hAnsiTheme="majorHAnsi" w:cstheme="majorHAnsi"/>
-          <w:sz w:val="24"/>
-          <w:szCs w:val="24"/>
-          <w:lang w:val="en-US"/>
-        </w:rPr>
-        <w:t xml:space="preserve"> [</w:t>
-      </w:r>
-      <w:r>
-        <w:rPr>
-          <w:rFonts w:asciiTheme="majorHAnsi" w:hAnsiTheme="majorHAnsi" w:cstheme="majorHAnsi"/>
-          <w:color w:val="63A6CF"/>
-          <w:sz w:val="24"/>
-          <w:szCs w:val="24"/>
-          <w:u w:color="63A6CF"/>
-          <w:lang w:val="en-US"/>
-        </w:rPr>
-        <w:t>8</w:t>
-      </w:r>
-      <w:r>
-        <w:rPr>
-          <w:rFonts w:asciiTheme="majorHAnsi" w:hAnsiTheme="majorHAnsi" w:cstheme="majorHAnsi"/>
-          <w:sz w:val="24"/>
-          <w:szCs w:val="24"/>
-          <w:lang w:val="en-US"/>
-        </w:rPr>
-        <w:t>]</w:t>
-      </w:r>
-      <w:r>
-        <w:rPr>
-          <w:rFonts w:asciiTheme="majorHAnsi" w:hAnsiTheme="majorHAnsi" w:cstheme="majorHAnsi"/>
-          <w:sz w:val="24"/>
-          <w:szCs w:val="24"/>
-          <w:lang w:val="en-US"/>
-        </w:rPr>
-        <w:t xml:space="preserve"> [</w:t>
-      </w:r>
-      <w:r>
-        <w:rPr>
-          <w:rFonts w:asciiTheme="majorHAnsi" w:hAnsiTheme="majorHAnsi" w:cstheme="majorHAnsi"/>
-          <w:color w:val="63A6CF"/>
-          <w:sz w:val="24"/>
-          <w:szCs w:val="24"/>
-          <w:u w:color="63A6CF"/>
-          <w:lang w:val="en-US"/>
-        </w:rPr>
-        <w:t>9</w:t>
-      </w:r>
-      <w:r>
-        <w:rPr>
-          <w:rFonts w:asciiTheme="majorHAnsi" w:hAnsiTheme="majorHAnsi" w:cstheme="majorHAnsi"/>
-          <w:sz w:val="24"/>
-          <w:szCs w:val="24"/>
-          <w:lang w:val="en-US"/>
-        </w:rPr>
-        <w:t>]</w:t>
-      </w:r>
-    </w:p>
-    <w:p>
-      <w:pPr>
-        <w:pStyle w:val="Body"/>
-        <w:rPr>
-          <w:rFonts w:asciiTheme="majorHAnsi" w:eastAsia="Times Roman" w:hAnsiTheme="majorHAnsi" w:cstheme="majorHAnsi"/>
-          <w:sz w:val="24"/>
-          <w:szCs w:val="24"/>
-          <w:lang w:val="en-US"/>
-        </w:rPr>
-      </w:pPr>
-      <w:r>
-        <w:rPr>
-          <w:rFonts w:asciiTheme="majorHAnsi" w:hAnsiTheme="majorHAnsi" w:cstheme="majorHAnsi"/>
-          <w:sz w:val="24"/>
-          <w:szCs w:val="24"/>
-          <w:lang w:val="en-US"/>
-        </w:rPr>
-        <w:t xml:space="preserve">Given more time to explore other forecasting methods </w:t>
-      </w:r>
-      <w:r>
-        <w:rPr>
-          <w:rFonts w:asciiTheme="majorHAnsi" w:hAnsiTheme="majorHAnsi" w:cstheme="majorHAnsi"/>
-          <w:sz w:val="24"/>
-          <w:szCs w:val="24"/>
-          <w:lang w:val="en-US"/>
-        </w:rPr>
-        <w:t>and experience analyzing</w:t>
-      </w:r>
-      <w:r>
-        <w:rPr>
-          <w:rFonts w:asciiTheme="majorHAnsi" w:hAnsiTheme="majorHAnsi" w:cstheme="majorHAnsi"/>
-          <w:sz w:val="24"/>
-          <w:szCs w:val="24"/>
-          <w:lang w:val="en-US"/>
-        </w:rPr>
-        <w:t xml:space="preserve"> times series data a better solution could have been paired. In </w:t>
-      </w:r>
-      <w:r>
-        <w:rPr>
-          <w:rFonts w:asciiTheme="majorHAnsi" w:hAnsiTheme="majorHAnsi" w:cstheme="majorHAnsi"/>
-          <w:sz w:val="24"/>
-          <w:szCs w:val="24"/>
-          <w:u w:val="single"/>
-          <w:lang w:val="en-US"/>
-        </w:rPr>
-        <w:t>Figure 2</w:t>
-      </w:r>
-      <w:r>
-        <w:rPr>
-          <w:rFonts w:asciiTheme="majorHAnsi" w:hAnsiTheme="majorHAnsi" w:cstheme="majorHAnsi"/>
-          <w:sz w:val="24"/>
-          <w:szCs w:val="24"/>
-          <w:lang w:val="en-US"/>
-        </w:rPr>
-        <w:t xml:space="preserve"> is a depicting the temperature fluctuations in </w:t>
-      </w:r>
-      <w:r>
-        <w:rPr>
-          <w:rFonts w:asciiTheme="majorHAnsi" w:hAnsiTheme="majorHAnsi" w:cstheme="majorHAnsi"/>
-          <w:sz w:val="24"/>
-          <w:szCs w:val="24"/>
-          <w:lang w:val="en-US"/>
-        </w:rPr>
-        <w:t>2008</w:t>
-      </w:r>
-      <w:r>
-        <w:rPr>
-          <w:rFonts w:asciiTheme="majorHAnsi" w:hAnsiTheme="majorHAnsi" w:cstheme="majorHAnsi"/>
-          <w:sz w:val="24"/>
-          <w:szCs w:val="24"/>
-          <w:lang w:val="en-US"/>
-        </w:rPr>
-        <w:t xml:space="preserve">. </w:t>
-      </w:r>
-      <w:r>
-        <w:rPr>
-          <w:rFonts w:asciiTheme="majorHAnsi" w:hAnsiTheme="majorHAnsi" w:cstheme="majorHAnsi"/>
-          <w:sz w:val="24"/>
-          <w:szCs w:val="24"/>
-          <w:lang w:val="en-US"/>
-        </w:rPr>
-        <w:t>It’s</w:t>
-      </w:r>
-      <w:r>
-        <w:rPr>
-          <w:rFonts w:asciiTheme="majorHAnsi" w:hAnsiTheme="majorHAnsi" w:cstheme="majorHAnsi"/>
-          <w:sz w:val="24"/>
-          <w:szCs w:val="24"/>
-          <w:lang w:val="en-US"/>
-        </w:rPr>
-        <w:t xml:space="preserve"> difficult to determine the causes of such steep drops. It seems unrealistic that temperatures would have such high drops all of a sudden. Potential causes could be faulty or </w:t>
-      </w:r>
-      <w:r>
-        <w:rPr>
-          <w:rFonts w:asciiTheme="majorHAnsi" w:hAnsiTheme="majorHAnsi" w:cstheme="majorHAnsi"/>
-          <w:sz w:val="24"/>
-          <w:szCs w:val="24"/>
-          <w:lang w:val="en-US"/>
-        </w:rPr>
-        <w:t>poor-quality</w:t>
-      </w:r>
-      <w:r>
-        <w:rPr>
-          <w:rFonts w:asciiTheme="majorHAnsi" w:hAnsiTheme="majorHAnsi" w:cstheme="majorHAnsi"/>
-          <w:sz w:val="24"/>
-          <w:szCs w:val="24"/>
-          <w:lang w:val="en-US"/>
-        </w:rPr>
-        <w:t xml:space="preserve"> equipment and potential outages etc.</w:t>
-      </w:r>
-    </w:p>
-    <w:p>
-      <w:pPr>
-        <w:pStyle w:val="Body"/>
-        <w:rPr>
-          <w:rFonts w:asciiTheme="majorHAnsi" w:hAnsiTheme="majorHAnsi" w:cstheme="majorHAnsi"/>
-          <w:sz w:val="24"/>
-          <w:szCs w:val="24"/>
-          <w:lang w:val="en-US"/>
-        </w:rPr>
-      </w:pPr>
-      <w:r>
-        <w:rPr>
-          <w:rFonts w:asciiTheme="majorHAnsi" w:hAnsiTheme="majorHAnsi" w:cstheme="majorHAnsi"/>
-          <w:sz w:val="24"/>
-          <w:szCs w:val="24"/>
-          <w:u w:val="single"/>
-          <w:lang w:val="en-US"/>
-        </w:rPr>
-        <w:t>Figure 4</w:t>
-      </w:r>
-      <w:r>
-        <w:rPr>
-          <w:rFonts w:asciiTheme="majorHAnsi" w:hAnsiTheme="majorHAnsi" w:cstheme="majorHAnsi"/>
-          <w:sz w:val="24"/>
-          <w:szCs w:val="24"/>
-          <w:lang w:val="en-US"/>
-        </w:rPr>
-        <w:t xml:space="preserve"> is a quick screen grab from google of temperature fluctuations in Sao Goncalo. </w:t>
-      </w:r>
-      <w:r>
-        <w:rPr>
-          <w:rFonts w:asciiTheme="majorHAnsi" w:hAnsiTheme="majorHAnsi" w:cstheme="majorHAnsi"/>
-          <w:sz w:val="24"/>
-          <w:szCs w:val="24"/>
-          <w:u w:val="single"/>
-          <w:lang w:val="en-US"/>
-        </w:rPr>
-        <w:t>Figure 3 and 4</w:t>
-      </w:r>
-      <w:r>
-        <w:rPr>
-          <w:rFonts w:asciiTheme="majorHAnsi" w:hAnsiTheme="majorHAnsi" w:cstheme="majorHAnsi"/>
-          <w:sz w:val="24"/>
-          <w:szCs w:val="24"/>
-          <w:lang w:val="en-US"/>
-        </w:rPr>
-        <w:t xml:space="preserve"> have a twelve years difference but </w:t>
-      </w:r>
-      <w:r>
-        <w:rPr>
-          <w:rFonts w:asciiTheme="majorHAnsi" w:hAnsiTheme="majorHAnsi" w:cstheme="majorHAnsi"/>
-          <w:sz w:val="24"/>
-          <w:szCs w:val="24"/>
-          <w:lang w:val="en-US"/>
-        </w:rPr>
-        <w:t>it’s</w:t>
-      </w:r>
-      <w:r>
-        <w:rPr>
-          <w:rFonts w:asciiTheme="majorHAnsi" w:hAnsiTheme="majorHAnsi" w:cstheme="majorHAnsi"/>
-          <w:sz w:val="24"/>
-          <w:szCs w:val="24"/>
-          <w:lang w:val="en-US"/>
-        </w:rPr>
-        <w:t xml:space="preserve"> a fair estimation that temperatures don’t drop that low in Sao Goncalo supporting that there must have been some form of outages in said weather station, </w:t>
-      </w:r>
-      <w:r>
-        <w:rPr>
-          <w:rFonts w:asciiTheme="majorHAnsi" w:hAnsiTheme="majorHAnsi" w:cstheme="majorHAnsi"/>
-          <w:sz w:val="24"/>
-          <w:szCs w:val="24"/>
-          <w:lang w:val="en-US"/>
-        </w:rPr>
-        <w:t>after this observation was made the dataset was updated accordingly as mentioned above</w:t>
-      </w:r>
-      <w:r>
-        <w:rPr>
-          <w:rFonts w:asciiTheme="majorHAnsi" w:hAnsiTheme="majorHAnsi" w:cstheme="majorHAnsi"/>
-          <w:sz w:val="24"/>
-          <w:szCs w:val="24"/>
-          <w:lang w:val="en-US"/>
-        </w:rPr>
-        <w:t>.</w:t>
-      </w:r>
-      <w:r>
-        <w:rPr>
-          <w:rFonts w:asciiTheme="majorHAnsi" w:hAnsiTheme="majorHAnsi" w:cstheme="majorHAnsi"/>
-          <w:sz w:val="24"/>
-          <w:szCs w:val="24"/>
-          <w:lang w:val="en-US"/>
-        </w:rPr>
-        <w:t xml:space="preserve"> </w:t>
-      </w:r>
-    </w:p>
-    <w:p>
-      <w:pPr>
-        <w:pStyle w:val="Body"/>
-        <w:rPr>
-          <w:rFonts w:asciiTheme="majorHAnsi" w:hAnsiTheme="majorHAnsi" w:cstheme="majorHAnsi"/>
-          <w:sz w:val="24"/>
-          <w:szCs w:val="24"/>
-          <w:lang w:val="en-US"/>
-        </w:rPr>
-      </w:pPr>
-      <w:r>
-        <w:rPr>
-          <w:rFonts w:asciiTheme="majorHAnsi" w:hAnsiTheme="majorHAnsi" w:cstheme="majorHAnsi"/>
-          <w:sz w:val="24"/>
-          <w:szCs w:val="24"/>
-          <w:lang w:val="en-US"/>
-        </w:rPr>
-        <w:t xml:space="preserve">Rainfall in Sao Goncalo had a sharp jump </w:t>
-      </w:r>
-      <w:r>
-        <w:rPr>
-          <w:rFonts w:asciiTheme="majorHAnsi" w:hAnsiTheme="majorHAnsi" w:cstheme="majorHAnsi"/>
-          <w:sz w:val="24"/>
-          <w:szCs w:val="24"/>
-          <w:lang w:val="en-US"/>
-        </w:rPr>
-        <w:t xml:space="preserve">from </w:t>
-      </w:r>
-      <w:r>
-        <w:rPr>
-          <w:rFonts w:asciiTheme="majorHAnsi" w:hAnsiTheme="majorHAnsi" w:cstheme="majorHAnsi"/>
-          <w:sz w:val="24"/>
-          <w:szCs w:val="24"/>
-          <w:lang w:val="en-US"/>
-        </w:rPr>
-        <w:t xml:space="preserve">1.0 ml to ~2.5 ml between 2010 and 2012 but </w:t>
-      </w:r>
-      <w:r>
-        <w:rPr>
-          <w:rFonts w:asciiTheme="majorHAnsi" w:hAnsiTheme="majorHAnsi" w:cstheme="majorHAnsi"/>
-          <w:sz w:val="24"/>
-          <w:szCs w:val="24"/>
-          <w:lang w:val="en-US"/>
-        </w:rPr>
-        <w:t>entered a downward trend</w:t>
-      </w:r>
-      <w:r>
-        <w:rPr>
-          <w:rFonts w:asciiTheme="majorHAnsi" w:hAnsiTheme="majorHAnsi" w:cstheme="majorHAnsi"/>
-          <w:sz w:val="24"/>
-          <w:szCs w:val="24"/>
-          <w:lang w:val="en-US"/>
-        </w:rPr>
-        <w:t xml:space="preserve"> </w:t>
-      </w:r>
-      <w:r>
-        <w:rPr>
-          <w:rFonts w:asciiTheme="majorHAnsi" w:hAnsiTheme="majorHAnsi" w:cstheme="majorHAnsi"/>
-          <w:sz w:val="24"/>
-          <w:szCs w:val="24"/>
-          <w:lang w:val="en-US"/>
-        </w:rPr>
-        <w:t>there</w:t>
-      </w:r>
-      <w:r>
-        <w:rPr>
-          <w:rFonts w:asciiTheme="majorHAnsi" w:hAnsiTheme="majorHAnsi" w:cstheme="majorHAnsi"/>
-          <w:sz w:val="24"/>
-          <w:szCs w:val="24"/>
-          <w:lang w:val="en-US"/>
-        </w:rPr>
-        <w:t xml:space="preserve">after as seen in </w:t>
-      </w:r>
-      <w:r>
-        <w:rPr>
-          <w:rFonts w:asciiTheme="majorHAnsi" w:hAnsiTheme="majorHAnsi" w:cstheme="majorHAnsi"/>
-          <w:sz w:val="24"/>
-          <w:szCs w:val="24"/>
-          <w:u w:val="single"/>
-          <w:lang w:val="en-US"/>
-        </w:rPr>
-        <w:t>Figure 7</w:t>
-      </w:r>
-      <w:r>
-        <w:rPr>
-          <w:rFonts w:asciiTheme="majorHAnsi" w:hAnsiTheme="majorHAnsi" w:cstheme="majorHAnsi"/>
-          <w:sz w:val="24"/>
-          <w:szCs w:val="24"/>
-          <w:lang w:val="en-US"/>
-        </w:rPr>
-        <w:t>.</w:t>
-      </w:r>
-      <w:r>
-        <w:rPr>
-          <w:rFonts w:asciiTheme="majorHAnsi" w:hAnsiTheme="majorHAnsi" w:cstheme="majorHAnsi"/>
-          <w:sz w:val="24"/>
-          <w:szCs w:val="24"/>
-          <w:lang w:val="en-US"/>
-        </w:rPr>
-        <w:t xml:space="preserve"> This isn’t particularly alarming as rainfall levels are still higher than they were in 2008, weather conditions are difficult to predict and this analysis doesn’t have </w:t>
-      </w:r>
-      <w:r>
-        <w:rPr>
-          <w:rFonts w:asciiTheme="majorHAnsi" w:hAnsiTheme="majorHAnsi" w:cstheme="majorHAnsi"/>
-          <w:sz w:val="24"/>
-          <w:szCs w:val="24"/>
-          <w:lang w:val="en-US"/>
-        </w:rPr>
-        <w:t>all the data</w:t>
-      </w:r>
-      <w:r>
-        <w:rPr>
-          <w:rFonts w:asciiTheme="majorHAnsi" w:hAnsiTheme="majorHAnsi" w:cstheme="majorHAnsi"/>
-          <w:sz w:val="24"/>
-          <w:szCs w:val="24"/>
-          <w:lang w:val="en-US"/>
-        </w:rPr>
-        <w:t xml:space="preserve"> needed to make assertions</w:t>
-      </w:r>
-      <w:r>
-        <w:rPr>
-          <w:rFonts w:asciiTheme="majorHAnsi" w:hAnsiTheme="majorHAnsi" w:cstheme="majorHAnsi"/>
-          <w:sz w:val="24"/>
-          <w:szCs w:val="24"/>
-          <w:lang w:val="en-US"/>
-        </w:rPr>
-        <w:t xml:space="preserve"> about the outcome of this change along with its </w:t>
-      </w:r>
-      <w:r>
-        <w:rPr>
-          <w:rFonts w:asciiTheme="majorHAnsi" w:hAnsiTheme="majorHAnsi" w:cstheme="majorHAnsi"/>
-          <w:sz w:val="24"/>
-          <w:szCs w:val="24"/>
-          <w:lang w:val="en-US"/>
-        </w:rPr>
-        <w:t>long-term</w:t>
-      </w:r>
-      <w:r>
-        <w:rPr>
-          <w:rFonts w:asciiTheme="majorHAnsi" w:hAnsiTheme="majorHAnsi" w:cstheme="majorHAnsi"/>
-          <w:sz w:val="24"/>
-          <w:szCs w:val="24"/>
-          <w:lang w:val="en-US"/>
-        </w:rPr>
-        <w:t xml:space="preserve"> effects.</w:t>
-      </w:r>
-    </w:p>
-    <w:p>
-      <w:pPr>
-        <w:pStyle w:val="Body"/>
-        <w:rPr>
-          <w:rFonts w:asciiTheme="majorHAnsi" w:hAnsiTheme="majorHAnsi" w:cstheme="majorHAnsi"/>
-          <w:sz w:val="24"/>
-          <w:szCs w:val="24"/>
-          <w:lang w:val="en-US"/>
-        </w:rPr>
-      </w:pPr>
-      <w:r>
-        <w:rPr>
-          <w:rFonts w:asciiTheme="majorHAnsi" w:hAnsiTheme="majorHAnsi" w:cstheme="majorHAnsi"/>
-          <w:sz w:val="24"/>
-          <w:szCs w:val="24"/>
-          <w:lang w:val="en-US"/>
-        </w:rPr>
-        <w:t>However, temperature upper bounds have been on an upward trend along with average temperatures recorded in Sao Goncalo, which can be the effect of a rising population in said area however this information isn’t enough to claim the region will go into a drought more so make an observation based on the data available that the rainfall fluctuations and rising temperature should be inspected closer.</w:t>
-      </w:r>
-    </w:p>
-    <w:p>
-      <w:pPr>
-        <w:pStyle w:val="Body"/>
-        <w:rPr>
-          <w:rFonts w:asciiTheme="majorHAnsi" w:hAnsiTheme="majorHAnsi" w:cstheme="majorHAnsi"/>
-          <w:sz w:val="24"/>
-          <w:szCs w:val="24"/>
-          <w:lang w:val="en-US"/>
-        </w:rPr>
-      </w:pPr>
-      <w:r>
-        <w:rPr>
-          <w:rFonts w:asciiTheme="majorHAnsi" w:hAnsiTheme="majorHAnsi" w:cstheme="majorHAnsi"/>
-          <w:sz w:val="24"/>
-          <w:szCs w:val="24"/>
-          <w:lang w:val="en-US"/>
-        </w:rPr>
-        <w:t xml:space="preserve">Since there is little data from Sao Paulo and other weather stations that are in the red/drought region, </w:t>
-      </w:r>
-      <w:proofErr w:type="spellStart"/>
-      <w:r>
-        <w:rPr>
-          <w:rFonts w:asciiTheme="majorHAnsi" w:hAnsiTheme="majorHAnsi" w:cstheme="majorHAnsi"/>
-          <w:sz w:val="24"/>
-          <w:szCs w:val="24"/>
-          <w:lang w:val="en-US"/>
-        </w:rPr>
-        <w:t>its</w:t>
-      </w:r>
-      <w:proofErr w:type="spellEnd"/>
-      <w:r>
-        <w:rPr>
-          <w:rFonts w:asciiTheme="majorHAnsi" w:hAnsiTheme="majorHAnsi" w:cstheme="majorHAnsi"/>
-          <w:sz w:val="24"/>
-          <w:szCs w:val="24"/>
-          <w:lang w:val="en-US"/>
-        </w:rPr>
-        <w:t xml:space="preserve"> difficult to make assertions about the state of Sao Goncalo, however because of its proximity to Sao Paulo, downward temperature and rainfall trends it is </w:t>
-      </w:r>
-      <w:r>
-        <w:rPr>
-          <w:rFonts w:asciiTheme="majorHAnsi" w:hAnsiTheme="majorHAnsi" w:cstheme="majorHAnsi"/>
-          <w:sz w:val="24"/>
-          <w:szCs w:val="24"/>
-          <w:lang w:val="en-US"/>
-        </w:rPr>
-        <w:t xml:space="preserve">definitely on the radar for problems further down the line. </w:t>
-      </w:r>
-    </w:p>
-    <w:p>
-      <w:pPr>
-        <w:pStyle w:val="Body"/>
-        <w:rPr>
-          <w:rFonts w:asciiTheme="majorHAnsi" w:hAnsiTheme="majorHAnsi" w:cstheme="majorHAnsi"/>
-          <w:b/>
-          <w:bCs/>
-          <w:sz w:val="24"/>
-          <w:szCs w:val="24"/>
-          <w:lang w:val="en-US"/>
-        </w:rPr>
-      </w:pPr>
-      <w:r>
-        <w:rPr>
-          <w:rFonts w:asciiTheme="majorHAnsi" w:hAnsiTheme="majorHAnsi" w:cstheme="majorHAnsi"/>
-          <w:b/>
-          <w:bCs/>
-          <w:sz w:val="24"/>
-          <w:szCs w:val="24"/>
-          <w:lang w:val="en-US"/>
-        </w:rPr>
-        <w:t>Closing statement</w:t>
-      </w:r>
-    </w:p>
-    <w:p>
-      <w:pPr>
-        <w:pStyle w:val="Body"/>
-        <w:rPr>
-          <w:rFonts w:asciiTheme="majorHAnsi" w:hAnsiTheme="majorHAnsi" w:cstheme="majorHAnsi"/>
-          <w:sz w:val="24"/>
-          <w:szCs w:val="24"/>
-          <w:lang w:val="en-US"/>
-        </w:rPr>
-      </w:pPr>
-      <w:r>
-        <w:rPr>
-          <w:rFonts w:asciiTheme="majorHAnsi" w:hAnsiTheme="majorHAnsi" w:cstheme="majorHAnsi"/>
-          <w:sz w:val="24"/>
-          <w:szCs w:val="24"/>
-          <w:lang w:val="en-US"/>
-        </w:rPr>
-        <w:t xml:space="preserve">Sao Goncalo definitely in the potential red zone for future droughts, however more data, time and analysis is needed to make a more </w:t>
-      </w:r>
-      <w:r>
-        <w:rPr>
-          <w:rFonts w:asciiTheme="majorHAnsi" w:hAnsiTheme="majorHAnsi" w:cstheme="majorHAnsi"/>
-          <w:sz w:val="24"/>
-          <w:szCs w:val="24"/>
-          <w:lang w:val="en-US"/>
-        </w:rPr>
-        <w:t>educated prediction.</w:t>
-      </w:r>
-    </w:p>
-    <w:p>
-      <w:pPr>
-        <w:pStyle w:val="Body"/>
-        <w:rPr>
-          <w:rFonts w:asciiTheme="majorHAnsi" w:hAnsiTheme="majorHAnsi" w:cstheme="majorHAnsi"/>
-          <w:sz w:val="24"/>
-          <w:szCs w:val="24"/>
-          <w:lang w:val="en-US"/>
-        </w:rPr>
-      </w:pPr>
-      <w:r>
-        <w:rPr>
-          <w:rFonts w:asciiTheme="majorHAnsi" w:hAnsiTheme="majorHAnsi" w:cstheme="majorHAnsi"/>
-          <w:sz w:val="24"/>
-          <w:szCs w:val="24"/>
-          <w:lang w:val="en-US"/>
-        </w:rPr>
-        <w:t xml:space="preserve"> </w:t>
-      </w:r>
-      <w:r>
-        <w:rPr>
-          <w:rFonts w:asciiTheme="majorHAnsi" w:hAnsiTheme="majorHAnsi" w:cstheme="majorHAnsi"/>
-          <w:sz w:val="24"/>
-          <w:szCs w:val="24"/>
-          <w:lang w:val="en-US"/>
-        </w:rPr>
-        <w:t>The sort falls of this analysis are that, much of the needed data is missing. Interpreting and analyzing meteorological results is not easy due to the difficult to predict nature of weather</w:t>
-      </w:r>
-      <w:r>
-        <w:rPr>
-          <w:rFonts w:asciiTheme="majorHAnsi" w:hAnsiTheme="majorHAnsi" w:cstheme="majorHAnsi"/>
-          <w:sz w:val="24"/>
-          <w:szCs w:val="24"/>
-          <w:lang w:val="en-US"/>
-        </w:rPr>
-        <w:t xml:space="preserve"> conditions</w:t>
-      </w:r>
-      <w:r>
-        <w:rPr>
-          <w:rFonts w:asciiTheme="majorHAnsi" w:hAnsiTheme="majorHAnsi" w:cstheme="majorHAnsi"/>
-          <w:sz w:val="24"/>
-          <w:szCs w:val="24"/>
-          <w:lang w:val="en-US"/>
-        </w:rPr>
-        <w:t xml:space="preserve">. A lack of expertise </w:t>
-      </w:r>
-      <w:r>
-        <w:rPr>
-          <w:rFonts w:asciiTheme="majorHAnsi" w:hAnsiTheme="majorHAnsi" w:cstheme="majorHAnsi"/>
-          <w:sz w:val="24"/>
-          <w:szCs w:val="24"/>
-          <w:lang w:val="en-US"/>
-        </w:rPr>
-        <w:t xml:space="preserve">or an expert </w:t>
-      </w:r>
-      <w:r>
-        <w:rPr>
-          <w:rFonts w:asciiTheme="majorHAnsi" w:hAnsiTheme="majorHAnsi" w:cstheme="majorHAnsi"/>
-          <w:sz w:val="24"/>
-          <w:szCs w:val="24"/>
-          <w:lang w:val="en-US"/>
-        </w:rPr>
-        <w:t xml:space="preserve">resulted in consulting online resources that vary in quality </w:t>
-      </w:r>
-      <w:r>
-        <w:rPr>
-          <w:rFonts w:asciiTheme="majorHAnsi" w:hAnsiTheme="majorHAnsi" w:cstheme="majorHAnsi"/>
-          <w:sz w:val="24"/>
-          <w:szCs w:val="24"/>
-          <w:lang w:val="en-US"/>
-        </w:rPr>
-        <w:t xml:space="preserve">putting much weight on the data available or lack </w:t>
-      </w:r>
-      <w:r>
-        <w:rPr>
-          <w:rFonts w:asciiTheme="majorHAnsi" w:hAnsiTheme="majorHAnsi" w:cstheme="majorHAnsi"/>
-          <w:sz w:val="24"/>
-          <w:szCs w:val="24"/>
-          <w:lang w:val="en-US"/>
-        </w:rPr>
-        <w:t>thereof</w:t>
-      </w:r>
-      <w:r>
-        <w:rPr>
-          <w:rFonts w:asciiTheme="majorHAnsi" w:hAnsiTheme="majorHAnsi" w:cstheme="majorHAnsi"/>
-          <w:sz w:val="24"/>
-          <w:szCs w:val="24"/>
-          <w:lang w:val="en-US"/>
-        </w:rPr>
-        <w:t xml:space="preserve"> to make judgements on the analysis.</w:t>
-      </w:r>
-    </w:p>
-    <w:p>
-      <w:pPr>
-        <w:pStyle w:val="Body"/>
-        <w:rPr>
-          <w:rFonts w:ascii="Times Roman" w:eastAsia="Times Roman" w:hAnsi="Times Roman" w:cs="Times Roman"/>
-          <w:sz w:val="24"/>
-          <w:szCs w:val="24"/>
-          <w:lang w:val="en-US"/>
-        </w:rPr>
-      </w:pPr>
-    </w:p>
-    <w:p>
-      <w:pPr>
-        <w:pStyle w:val="IntenseQuote"/>
-        <w:rPr>
-          <w:rFonts w:ascii="Times Roman" w:eastAsia="Times Roman" w:hAnsi="Times Roman" w:cs="Times Roman"/>
-        </w:rPr>
-      </w:pPr>
-      <w:r>
-        <w:rPr>
-          <w:rFonts w:ascii="Times Roman" w:hAnsi="Times Roman"/>
-          <w:sz w:val="28"/>
-          <w:szCs w:val="28"/>
-        </w:rPr>
         <w:lastRenderedPageBreak/>
         <w:t>Appendix</w:t>
       </w:r>
@@ -2859,23 +2836,7 @@
           <w:rFonts w:ascii="Times Roman" w:hAnsi="Times Roman"/>
           <w:lang w:val="en-US"/>
         </w:rPr>
-        <w:t xml:space="preserve">Garrett </w:t>
-      </w:r>
-      <w:proofErr w:type="spellStart"/>
-      <w:r>
-        <w:rPr>
-          <w:rFonts w:ascii="Times Roman" w:hAnsi="Times Roman"/>
-          <w:lang w:val="en-US"/>
-        </w:rPr>
-        <w:t>Grolemund</w:t>
-      </w:r>
-      <w:proofErr w:type="spellEnd"/>
-      <w:r>
-        <w:rPr>
-          <w:rFonts w:ascii="Times Roman" w:hAnsi="Times Roman"/>
-          <w:lang w:val="en-US"/>
-        </w:rPr>
-        <w:t xml:space="preserve"> and Hadley Wickham, R for Data Science, 2016</w:t>
+        <w:t>Garrett Grolemund and Hadley Wickham, R for Data Science, 2016</w:t>
       </w:r>
     </w:p>
     <w:p>
@@ -4937,7 +4898,6 @@
         </w:rPr>
         <w:t>ão Gon</w:t>
       </w:r>
-      <w:proofErr w:type="spellStart"/>
       <w:r>
         <w:rPr>
           <w:rFonts w:ascii="Times Roman" w:hAnsi="Times Roman"/>
@@ -4947,19 +4907,7 @@
           <w:szCs w:val="22"/>
           <w:shd w:val="clear" w:color="auto" w:fill="FFFFFF"/>
         </w:rPr>
-        <w:t>çalo</w:t>
-      </w:r>
-      <w:proofErr w:type="spellEnd"/>
-      <w:r>
-        <w:rPr>
-          <w:rFonts w:ascii="Times Roman" w:hAnsi="Times Roman"/>
-          <w:b/>
-          <w:bCs/>
-          <w:sz w:val="22"/>
-          <w:szCs w:val="22"/>
-          <w:shd w:val="clear" w:color="auto" w:fill="FFFFFF"/>
-        </w:rPr>
-        <w:t> </w:t>
+        <w:t>çalo </w:t>
       </w:r>
       <w:r>
         <w:rPr>
@@ -5136,33 +5084,7 @@
           <w:szCs w:val="22"/>
           <w:shd w:val="clear" w:color="auto" w:fill="FFFFFF"/>
         </w:rPr>
-        <w:t xml:space="preserve">São </w:t>
-      </w:r>
-      <w:proofErr w:type="spellStart"/>
-      <w:r>
-        <w:rPr>
-          <w:rFonts w:ascii="Times Roman" w:hAnsi="Times Roman"/>
-          <w:b/>
-          <w:bCs/>
-          <w:color w:val="202124"/>
-          <w:sz w:val="22"/>
-          <w:szCs w:val="22"/>
-          <w:shd w:val="clear" w:color="auto" w:fill="FFFFFF"/>
-        </w:rPr>
-        <w:t>Gonçalo</w:t>
-      </w:r>
-      <w:proofErr w:type="spellEnd"/>
-      <w:r>
-        <w:rPr>
-          <w:rFonts w:ascii="Times Roman" w:hAnsi="Times Roman"/>
-          <w:b/>
-          <w:bCs/>
-          <w:color w:val="202124"/>
-          <w:sz w:val="22"/>
-          <w:szCs w:val="22"/>
-          <w:shd w:val="clear" w:color="auto" w:fill="FFFFFF"/>
-        </w:rPr>
-        <w:t xml:space="preserve">, State of Rio de Janeiro, Brazil, 2020, Weather </w:t>
+        <w:t xml:space="preserve">São Gonçalo, State of Rio de Janeiro, Brazil, 2020, Weather </w:t>
       </w:r>
       <w:r>
         <w:rPr>

</xml_diff>